<commit_message>
Cargue CFA con ajuste 1.1.15
</commit_message>
<xml_diff>
--- a/fuentes/CF8_631101_DU.docx
+++ b/fuentes/CF8_631101_DU.docx
@@ -9281,7 +9281,13 @@
         <w:rPr>
           <w:lang w:val="es-419" w:eastAsia="es-CO"/>
         </w:rPr>
-        <w:t>Zendesk, (2023). Las 7 estrategias más sencillas para captar clientes potenciales.</w:t>
+        <w:t>Zendesk, (2023). ¿Cómo captar clientes potenciales?: las 7 estrategias más sencillas</w:t>
+      </w:r>
+      <w:r>
+        <w:rPr>
+          <w:lang w:val="es-419" w:eastAsia="es-CO"/>
+        </w:rPr>
+        <w:t>.</w:t>
       </w:r>
       <w:r>
         <w:rPr>
@@ -9295,7 +9301,21 @@
             <w:rStyle w:val="Hipervnculo"/>
             <w:lang w:val="es-419" w:eastAsia="es-CO"/>
           </w:rPr>
-          <w:t>https://www.zendesk.com.mx/blog/estrategias-captar-clientes-potenciales/</w:t>
+          <w:t>https://www.zendesk.com.</w:t>
+        </w:r>
+        <w:r>
+          <w:rPr>
+            <w:rStyle w:val="Hipervnculo"/>
+            <w:lang w:val="es-419" w:eastAsia="es-CO"/>
+          </w:rPr>
+          <w:t>m</w:t>
+        </w:r>
+        <w:r>
+          <w:rPr>
+            <w:rStyle w:val="Hipervnculo"/>
+            <w:lang w:val="es-419" w:eastAsia="es-CO"/>
+          </w:rPr>
+          <w:t>x/blog/estrategias-captar-clientes-potenciales/</w:t>
         </w:r>
       </w:hyperlink>
       <w:r>
@@ -20165,6 +20185,7 @@
   <w:style w:type="character" w:default="1" w:styleId="Fuentedeprrafopredeter">
     <w:name w:val="Default Paragraph Font"/>
     <w:uiPriority w:val="1"/>
+    <w:semiHidden/>
     <w:unhideWhenUsed/>
   </w:style>
   <w:style w:type="table" w:default="1" w:styleId="Tablanormal">
@@ -21229,15 +21250,6 @@
 </file>
 
 <file path=customXml/item1.xml><?xml version="1.0" encoding="utf-8"?>
-<?mso-contentType ?>
-<FormTemplates xmlns="http://schemas.microsoft.com/sharepoint/v3/contenttype/forms">
-  <Display>DocumentLibraryForm</Display>
-  <Edit>DocumentLibraryForm</Edit>
-  <New>DocumentLibraryForm</New>
-</FormTemplates>
-</file>
-
-<file path=customXml/item2.xml><?xml version="1.0" encoding="utf-8"?>
 <ct:contentTypeSchema xmlns:ct="http://schemas.microsoft.com/office/2006/metadata/contentType" xmlns:ma="http://schemas.microsoft.com/office/2006/metadata/properties/metaAttributes" ct:_="" ma:_="" ma:contentTypeName="Documento" ma:contentTypeID="0x01010049282E1EDBE9234EA9E6D38F720E265F" ma:contentTypeVersion="15" ma:contentTypeDescription="Crear nuevo documento." ma:contentTypeScope="" ma:versionID="b31c7aa9eaf043a08b87120b3c4916e3">
   <xsd:schema xmlns:xsd="http://www.w3.org/2001/XMLSchema" xmlns:xs="http://www.w3.org/2001/XMLSchema" xmlns:p="http://schemas.microsoft.com/office/2006/metadata/properties" xmlns:ns2="cb45339b-ced9-4d0d-8f64-77573914d53b" xmlns:ns3="43a3ca16-9c26-4813-b83f-4aec9927b43f" targetNamespace="http://schemas.microsoft.com/office/2006/metadata/properties" ma:root="true" ma:fieldsID="3533d065b04d75c457075bc55f1f5315" ns2:_="" ns3:_="">
     <xsd:import namespace="cb45339b-ced9-4d0d-8f64-77573914d53b"/>
@@ -21472,11 +21484,16 @@
 </ct:contentTypeSchema>
 </file>
 
-<file path=customXml/item3.xml><?xml version="1.0" encoding="utf-8"?>
-<b:Sources xmlns:b="http://schemas.openxmlformats.org/officeDocument/2006/bibliography" xmlns="http://schemas.openxmlformats.org/officeDocument/2006/bibliography" SelectedStyle="\APASixthEditionOfficeOnline.xsl" StyleName="APA" Version="6"/>
+<file path=customXml/item2.xml><?xml version="1.0" encoding="utf-8"?>
+<?mso-contentType ?>
+<FormTemplates xmlns="http://schemas.microsoft.com/sharepoint/v3/contenttype/forms">
+  <Display>DocumentLibraryForm</Display>
+  <Edit>DocumentLibraryForm</Edit>
+  <New>DocumentLibraryForm</New>
+</FormTemplates>
 </file>
 
-<file path=customXml/item4.xml><?xml version="1.0" encoding="utf-8"?>
+<file path=customXml/item3.xml><?xml version="1.0" encoding="utf-8"?>
 <p:properties xmlns:p="http://schemas.microsoft.com/office/2006/metadata/properties" xmlns:xsi="http://www.w3.org/2001/XMLSchema-instance" xmlns:pc="http://schemas.microsoft.com/office/infopath/2007/PartnerControls">
   <documentManagement>
     <TaxCatchAll xmlns="cb45339b-ced9-4d0d-8f64-77573914d53b" xsi:nil="true"/>
@@ -21487,15 +21504,11 @@
 </p:properties>
 </file>
 
-<file path=customXml/itemProps1.xml><?xml version="1.0" encoding="utf-8"?>
-<ds:datastoreItem xmlns:ds="http://schemas.openxmlformats.org/officeDocument/2006/customXml" ds:itemID="{D7305D16-6962-45C9-942D-73C046144103}">
-  <ds:schemaRefs>
-    <ds:schemaRef ds:uri="http://schemas.microsoft.com/sharepoint/v3/contenttype/forms"/>
-  </ds:schemaRefs>
-</ds:datastoreItem>
+<file path=customXml/item4.xml><?xml version="1.0" encoding="utf-8"?>
+<b:Sources xmlns:b="http://schemas.openxmlformats.org/officeDocument/2006/bibliography" xmlns="http://schemas.openxmlformats.org/officeDocument/2006/bibliography" SelectedStyle="\APASixthEditionOfficeOnline.xsl" StyleName="APA" Version="6"/>
 </file>
 
-<file path=customXml/itemProps2.xml><?xml version="1.0" encoding="utf-8"?>
+<file path=customXml/itemProps1.xml><?xml version="1.0" encoding="utf-8"?>
 <ds:datastoreItem xmlns:ds="http://schemas.openxmlformats.org/officeDocument/2006/customXml" ds:itemID="{0CBDC343-2722-4873-82AE-3638E2E4B391}">
   <ds:schemaRefs>
     <ds:schemaRef ds:uri="http://schemas.microsoft.com/office/2006/metadata/contentType"/>
@@ -21514,15 +21527,15 @@
 </ds:datastoreItem>
 </file>
 
-<file path=customXml/itemProps3.xml><?xml version="1.0" encoding="utf-8"?>
-<ds:datastoreItem xmlns:ds="http://schemas.openxmlformats.org/officeDocument/2006/customXml" ds:itemID="{6EE93F23-A60C-6441-8020-95AD6C655D55}">
+<file path=customXml/itemProps2.xml><?xml version="1.0" encoding="utf-8"?>
+<ds:datastoreItem xmlns:ds="http://schemas.openxmlformats.org/officeDocument/2006/customXml" ds:itemID="{D7305D16-6962-45C9-942D-73C046144103}">
   <ds:schemaRefs>
-    <ds:schemaRef ds:uri="http://schemas.openxmlformats.org/officeDocument/2006/bibliography"/>
+    <ds:schemaRef ds:uri="http://schemas.microsoft.com/sharepoint/v3/contenttype/forms"/>
   </ds:schemaRefs>
 </ds:datastoreItem>
 </file>
 
-<file path=customXml/itemProps4.xml><?xml version="1.0" encoding="utf-8"?>
+<file path=customXml/itemProps3.xml><?xml version="1.0" encoding="utf-8"?>
 <ds:datastoreItem xmlns:ds="http://schemas.openxmlformats.org/officeDocument/2006/customXml" ds:itemID="{DB5DA925-33C7-47E6-A085-589C03EE541A}">
   <ds:schemaRefs>
     <ds:schemaRef ds:uri="http://schemas.microsoft.com/office/2006/metadata/properties"/>
@@ -21531,4 +21544,12 @@
     <ds:schemaRef ds:uri="43a3ca16-9c26-4813-b83f-4aec9927b43f"/>
   </ds:schemaRefs>
 </ds:datastoreItem>
+</file>
+
+<file path=customXml/itemProps4.xml><?xml version="1.0" encoding="utf-8"?>
+<ds:datastoreItem xmlns:ds="http://schemas.openxmlformats.org/officeDocument/2006/customXml" ds:itemID="{6EE93F23-A60C-6441-8020-95AD6C655D55}">
+  <ds:schemaRefs>
+    <ds:schemaRef ds:uri="http://schemas.openxmlformats.org/officeDocument/2006/bibliography"/>
+  </ds:schemaRefs>
+</ds:datastoreItem>
 </file>
</xml_diff>